<commit_message>
Isla has signed the dissertation safety and ethics forms.
</commit_message>
<xml_diff>
--- a/one_page_plan/safety_declaration_izzy_rich.docx
+++ b/one_page_plan/safety_declaration_izzy_rich.docx
@@ -1,6 +1,6 @@
 
 <file path=word/document.xml><?xml version="1.0" encoding="utf-8"?>
-<w:document xmlns:wpc="http://schemas.microsoft.com/office/word/2010/wordprocessingCanvas" xmlns:cx="http://schemas.microsoft.com/office/drawing/2014/chartex" xmlns:cx1="http://schemas.microsoft.com/office/drawing/2015/9/8/chartex" xmlns:cx2="http://schemas.microsoft.com/office/drawing/2015/10/21/chartex" xmlns:cx3="http://schemas.microsoft.com/office/drawing/2016/5/9/chartex" xmlns:cx4="http://schemas.microsoft.com/office/drawing/2016/5/10/chartex" xmlns:cx5="http://schemas.microsoft.com/office/drawing/2016/5/11/chartex" xmlns:cx6="http://schemas.microsoft.com/office/drawing/2016/5/12/chartex" xmlns:cx7="http://schemas.microsoft.com/office/drawing/2016/5/13/chartex" xmlns:cx8="http://schemas.microsoft.com/office/drawing/2016/5/14/chartex" xmlns:mc="http://schemas.openxmlformats.org/markup-compatibility/2006" xmlns:aink="http://schemas.microsoft.com/office/drawing/2016/ink" xmlns:am3d="http://schemas.microsoft.com/office/drawing/2017/model3d" xmlns:o="urn:schemas-microsoft-com:office:office" xmlns:r="http://schemas.openxmlformats.org/officeDocument/2006/relationships" xmlns:m="http://schemas.openxmlformats.org/officeDocument/2006/math" xmlns:v="urn:schemas-microsoft-com:vml" xmlns:wp14="http://schemas.microsoft.com/office/word/2010/wordprocessingDrawing" xmlns:wp="http://schemas.openxmlformats.org/drawingml/2006/wordprocessingDrawing" xmlns:w10="urn:schemas-microsoft-com:office:word" xmlns:w="http://schemas.openxmlformats.org/wordprocessingml/2006/main" xmlns:w14="http://schemas.microsoft.com/office/word/2010/wordml" xmlns:w15="http://schemas.microsoft.com/office/word/2012/wordml" xmlns:w16cid="http://schemas.microsoft.com/office/word/2016/wordml/cid" xmlns:w16se="http://schemas.microsoft.com/office/word/2015/wordml/symex" xmlns:wpg="http://schemas.microsoft.com/office/word/2010/wordprocessingGroup" xmlns:wpi="http://schemas.microsoft.com/office/word/2010/wordprocessingInk" xmlns:wne="http://schemas.microsoft.com/office/word/2006/wordml" xmlns:wps="http://schemas.microsoft.com/office/word/2010/wordprocessingShape" mc:Ignorable="w14 w15 w16se w16cid wp14">
+<w:document xmlns:wpc="http://schemas.microsoft.com/office/word/2010/wordprocessingCanvas" xmlns:mo="http://schemas.microsoft.com/office/mac/office/2008/main" xmlns:mc="http://schemas.openxmlformats.org/markup-compatibility/2006" xmlns:mv="urn:schemas-microsoft-com:mac:vml" xmlns:o="urn:schemas-microsoft-com:office:office" xmlns:r="http://schemas.openxmlformats.org/officeDocument/2006/relationships" xmlns:m="http://schemas.openxmlformats.org/officeDocument/2006/math" xmlns:v="urn:schemas-microsoft-com:vml" xmlns:wp14="http://schemas.microsoft.com/office/word/2010/wordprocessingDrawing" xmlns:wp="http://schemas.openxmlformats.org/drawingml/2006/wordprocessingDrawing" xmlns:w10="urn:schemas-microsoft-com:office:word" xmlns:w="http://schemas.openxmlformats.org/wordprocessingml/2006/main" xmlns:w14="http://schemas.microsoft.com/office/word/2010/wordml" xmlns:w15="http://schemas.microsoft.com/office/word/2012/wordml" xmlns:wpg="http://schemas.microsoft.com/office/word/2010/wordprocessingGroup" xmlns:wpi="http://schemas.microsoft.com/office/word/2010/wordprocessingInk" xmlns:wne="http://schemas.microsoft.com/office/word/2006/wordml" xmlns:wps="http://schemas.microsoft.com/office/word/2010/wordprocessingShape" mc:Ignorable="w14 w15 wp14">
   <w:body>
     <w:tbl>
       <w:tblPr>
@@ -217,14 +217,12 @@
                 <w:b/>
               </w:rPr>
             </w:pPr>
-            <w:bookmarkStart w:id="0" w:name="_GoBack"/>
             <w:r>
               <w:rPr>
                 <w:b/>
               </w:rPr>
               <w:t>Brief Description of Project and Methods:</w:t>
             </w:r>
-            <w:bookmarkEnd w:id="0"/>
           </w:p>
           <w:p>
             <w:r>
@@ -453,21 +451,7 @@
               <w:rPr>
                 <w:b/>
               </w:rPr>
-              <w:t xml:space="preserve">I agree to abide by the precautions noted on the submitted risk assessments and undertake to review the forms should the project parameters </w:t>
-            </w:r>
-            <w:proofErr w:type="gramStart"/>
-            <w:r>
-              <w:rPr>
-                <w:b/>
-              </w:rPr>
-              <w:t>change</w:t>
-            </w:r>
-            <w:proofErr w:type="gramEnd"/>
-            <w:r>
-              <w:rPr>
-                <w:b/>
-              </w:rPr>
-              <w:t xml:space="preserve"> or the control measures are shown to be inadequate.</w:t>
+              <w:t>I agree to abide by the precautions noted on the submitted risk assessments and undertake to review the forms should the project parameters change or the control measures are shown to be inadequate.</w:t>
             </w:r>
           </w:p>
         </w:tc>
@@ -651,6 +635,12 @@
                 <w:b/>
               </w:rPr>
             </w:pPr>
+            <w:r>
+              <w:rPr>
+                <w:b/>
+              </w:rPr>
+              <w:t>Isla Myers-Smith</w:t>
+            </w:r>
           </w:p>
         </w:tc>
       </w:tr>
@@ -689,8 +679,58 @@
                 <w:b/>
               </w:rPr>
             </w:pPr>
-          </w:p>
-        </w:tc>
+            <w:r>
+              <w:rPr>
+                <w:b/>
+                <w:noProof/>
+                <w:lang w:val="en-US"/>
+              </w:rPr>
+              <w:drawing>
+                <wp:inline distT="0" distB="0" distL="0" distR="0" wp14:anchorId="0A662D8F" wp14:editId="0D66F4A2">
+                  <wp:extent cx="1462449" cy="643477"/>
+                  <wp:effectExtent l="0" t="0" r="10795" b="0"/>
+                  <wp:docPr id="1" name="Picture 1"/>
+                  <wp:cNvGraphicFramePr>
+                    <a:graphicFrameLocks xmlns:a="http://schemas.openxmlformats.org/drawingml/2006/main" noChangeAspect="1"/>
+                  </wp:cNvGraphicFramePr>
+                  <a:graphic xmlns:a="http://schemas.openxmlformats.org/drawingml/2006/main">
+                    <a:graphicData uri="http://schemas.openxmlformats.org/drawingml/2006/picture">
+                      <pic:pic xmlns:pic="http://schemas.openxmlformats.org/drawingml/2006/picture">
+                        <pic:nvPicPr>
+                          <pic:cNvPr id="1" name="Signature IMS no line.tif"/>
+                          <pic:cNvPicPr/>
+                        </pic:nvPicPr>
+                        <pic:blipFill>
+                          <a:blip r:embed="rId6" cstate="print">
+                            <a:extLst>
+                              <a:ext uri="{28A0092B-C50C-407E-A947-70E740481C1C}">
+                                <a14:useLocalDpi xmlns:a14="http://schemas.microsoft.com/office/drawing/2010/main" val="0"/>
+                              </a:ext>
+                            </a:extLst>
+                          </a:blip>
+                          <a:stretch>
+                            <a:fillRect/>
+                          </a:stretch>
+                        </pic:blipFill>
+                        <pic:spPr>
+                          <a:xfrm>
+                            <a:off x="0" y="0"/>
+                            <a:ext cx="1473439" cy="648313"/>
+                          </a:xfrm>
+                          <a:prstGeom prst="rect">
+                            <a:avLst/>
+                          </a:prstGeom>
+                        </pic:spPr>
+                      </pic:pic>
+                    </a:graphicData>
+                  </a:graphic>
+                </wp:inline>
+              </w:drawing>
+            </w:r>
+          </w:p>
+        </w:tc>
+        <w:bookmarkStart w:id="0" w:name="_GoBack"/>
+        <w:bookmarkEnd w:id="0"/>
       </w:tr>
       <w:tr>
         <w:trPr>
@@ -727,6 +767,12 @@
                 <w:b/>
               </w:rPr>
             </w:pPr>
+            <w:r>
+              <w:rPr>
+                <w:b/>
+              </w:rPr>
+              <w:t>18 Jan. 2019</w:t>
+            </w:r>
           </w:p>
         </w:tc>
       </w:tr>
@@ -889,8 +935,8 @@
       </w:pPr>
     </w:p>
     <w:sectPr>
-      <w:headerReference w:type="default" r:id="rId6"/>
-      <w:footerReference w:type="default" r:id="rId7"/>
+      <w:headerReference w:type="default" r:id="rId7"/>
+      <w:footerReference w:type="default" r:id="rId8"/>
       <w:pgSz w:w="11906" w:h="16838"/>
       <w:pgMar w:top="1440" w:right="1440" w:bottom="1440" w:left="1440" w:header="708" w:footer="708" w:gutter="0"/>
       <w:cols w:space="708"/>
@@ -901,7 +947,7 @@
 </file>
 
 <file path=word/endnotes.xml><?xml version="1.0" encoding="utf-8"?>
-<w:endnotes xmlns:wpc="http://schemas.microsoft.com/office/word/2010/wordprocessingCanvas" xmlns:cx="http://schemas.microsoft.com/office/drawing/2014/chartex" xmlns:cx1="http://schemas.microsoft.com/office/drawing/2015/9/8/chartex" xmlns:cx2="http://schemas.microsoft.com/office/drawing/2015/10/21/chartex" xmlns:cx3="http://schemas.microsoft.com/office/drawing/2016/5/9/chartex" xmlns:cx4="http://schemas.microsoft.com/office/drawing/2016/5/10/chartex" xmlns:cx5="http://schemas.microsoft.com/office/drawing/2016/5/11/chartex" xmlns:cx6="http://schemas.microsoft.com/office/drawing/2016/5/12/chartex" xmlns:cx7="http://schemas.microsoft.com/office/drawing/2016/5/13/chartex" xmlns:cx8="http://schemas.microsoft.com/office/drawing/2016/5/14/chartex" xmlns:mc="http://schemas.openxmlformats.org/markup-compatibility/2006" xmlns:aink="http://schemas.microsoft.com/office/drawing/2016/ink" xmlns:am3d="http://schemas.microsoft.com/office/drawing/2017/model3d" xmlns:o="urn:schemas-microsoft-com:office:office" xmlns:r="http://schemas.openxmlformats.org/officeDocument/2006/relationships" xmlns:m="http://schemas.openxmlformats.org/officeDocument/2006/math" xmlns:v="urn:schemas-microsoft-com:vml" xmlns:wp14="http://schemas.microsoft.com/office/word/2010/wordprocessingDrawing" xmlns:wp="http://schemas.openxmlformats.org/drawingml/2006/wordprocessingDrawing" xmlns:w10="urn:schemas-microsoft-com:office:word" xmlns:w="http://schemas.openxmlformats.org/wordprocessingml/2006/main" xmlns:w14="http://schemas.microsoft.com/office/word/2010/wordml" xmlns:w15="http://schemas.microsoft.com/office/word/2012/wordml" xmlns:w16cid="http://schemas.microsoft.com/office/word/2016/wordml/cid" xmlns:w16se="http://schemas.microsoft.com/office/word/2015/wordml/symex" xmlns:wpg="http://schemas.microsoft.com/office/word/2010/wordprocessingGroup" xmlns:wpi="http://schemas.microsoft.com/office/word/2010/wordprocessingInk" xmlns:wne="http://schemas.microsoft.com/office/word/2006/wordml" xmlns:wps="http://schemas.microsoft.com/office/word/2010/wordprocessingShape" mc:Ignorable="w14 w15 w16se w16cid wp14">
+<w:endnotes xmlns:wpc="http://schemas.microsoft.com/office/word/2010/wordprocessingCanvas" xmlns:mo="http://schemas.microsoft.com/office/mac/office/2008/main" xmlns:mc="http://schemas.openxmlformats.org/markup-compatibility/2006" xmlns:mv="urn:schemas-microsoft-com:mac:vml" xmlns:o="urn:schemas-microsoft-com:office:office" xmlns:r="http://schemas.openxmlformats.org/officeDocument/2006/relationships" xmlns:m="http://schemas.openxmlformats.org/officeDocument/2006/math" xmlns:v="urn:schemas-microsoft-com:vml" xmlns:wp14="http://schemas.microsoft.com/office/word/2010/wordprocessingDrawing" xmlns:wp="http://schemas.openxmlformats.org/drawingml/2006/wordprocessingDrawing" xmlns:w10="urn:schemas-microsoft-com:office:word" xmlns:w="http://schemas.openxmlformats.org/wordprocessingml/2006/main" xmlns:w14="http://schemas.microsoft.com/office/word/2010/wordml" xmlns:w15="http://schemas.microsoft.com/office/word/2012/wordml" xmlns:wpg="http://schemas.microsoft.com/office/word/2010/wordprocessingGroup" xmlns:wpi="http://schemas.microsoft.com/office/word/2010/wordprocessingInk" xmlns:wne="http://schemas.microsoft.com/office/word/2006/wordml" xmlns:wps="http://schemas.microsoft.com/office/word/2010/wordprocessingShape" mc:Ignorable="w14 w15 wp14">
   <w:endnote w:type="separator" w:id="-1">
     <w:p>
       <w:pPr>
@@ -926,7 +972,7 @@
 </file>
 
 <file path=word/footer1.xml><?xml version="1.0" encoding="utf-8"?>
-<w:ftr xmlns:wpc="http://schemas.microsoft.com/office/word/2010/wordprocessingCanvas" xmlns:cx="http://schemas.microsoft.com/office/drawing/2014/chartex" xmlns:cx1="http://schemas.microsoft.com/office/drawing/2015/9/8/chartex" xmlns:cx2="http://schemas.microsoft.com/office/drawing/2015/10/21/chartex" xmlns:cx3="http://schemas.microsoft.com/office/drawing/2016/5/9/chartex" xmlns:cx4="http://schemas.microsoft.com/office/drawing/2016/5/10/chartex" xmlns:cx5="http://schemas.microsoft.com/office/drawing/2016/5/11/chartex" xmlns:cx6="http://schemas.microsoft.com/office/drawing/2016/5/12/chartex" xmlns:cx7="http://schemas.microsoft.com/office/drawing/2016/5/13/chartex" xmlns:cx8="http://schemas.microsoft.com/office/drawing/2016/5/14/chartex" xmlns:mc="http://schemas.openxmlformats.org/markup-compatibility/2006" xmlns:aink="http://schemas.microsoft.com/office/drawing/2016/ink" xmlns:am3d="http://schemas.microsoft.com/office/drawing/2017/model3d" xmlns:o="urn:schemas-microsoft-com:office:office" xmlns:r="http://schemas.openxmlformats.org/officeDocument/2006/relationships" xmlns:m="http://schemas.openxmlformats.org/officeDocument/2006/math" xmlns:v="urn:schemas-microsoft-com:vml" xmlns:wp14="http://schemas.microsoft.com/office/word/2010/wordprocessingDrawing" xmlns:wp="http://schemas.openxmlformats.org/drawingml/2006/wordprocessingDrawing" xmlns:w10="urn:schemas-microsoft-com:office:word" xmlns:w="http://schemas.openxmlformats.org/wordprocessingml/2006/main" xmlns:w14="http://schemas.microsoft.com/office/word/2010/wordml" xmlns:w15="http://schemas.microsoft.com/office/word/2012/wordml" xmlns:w16cid="http://schemas.microsoft.com/office/word/2016/wordml/cid" xmlns:w16se="http://schemas.microsoft.com/office/word/2015/wordml/symex" xmlns:wpg="http://schemas.microsoft.com/office/word/2010/wordprocessingGroup" xmlns:wpi="http://schemas.microsoft.com/office/word/2010/wordprocessingInk" xmlns:wne="http://schemas.microsoft.com/office/word/2006/wordml" xmlns:wps="http://schemas.microsoft.com/office/word/2010/wordprocessingShape" mc:Ignorable="w14 w15 w16se w16cid wp14">
+<w:ftr xmlns:wpc="http://schemas.microsoft.com/office/word/2010/wordprocessingCanvas" xmlns:mo="http://schemas.microsoft.com/office/mac/office/2008/main" xmlns:mc="http://schemas.openxmlformats.org/markup-compatibility/2006" xmlns:mv="urn:schemas-microsoft-com:mac:vml" xmlns:o="urn:schemas-microsoft-com:office:office" xmlns:r="http://schemas.openxmlformats.org/officeDocument/2006/relationships" xmlns:m="http://schemas.openxmlformats.org/officeDocument/2006/math" xmlns:v="urn:schemas-microsoft-com:vml" xmlns:wp14="http://schemas.microsoft.com/office/word/2010/wordprocessingDrawing" xmlns:wp="http://schemas.openxmlformats.org/drawingml/2006/wordprocessingDrawing" xmlns:w10="urn:schemas-microsoft-com:office:word" xmlns:w="http://schemas.openxmlformats.org/wordprocessingml/2006/main" xmlns:w14="http://schemas.microsoft.com/office/word/2010/wordml" xmlns:w15="http://schemas.microsoft.com/office/word/2012/wordml" xmlns:wpg="http://schemas.microsoft.com/office/word/2010/wordprocessingGroup" xmlns:wpi="http://schemas.microsoft.com/office/word/2010/wordprocessingInk" xmlns:wne="http://schemas.microsoft.com/office/word/2006/wordml" xmlns:wps="http://schemas.microsoft.com/office/word/2010/wordprocessingShape" mc:Ignorable="w14 w15 wp14">
   <w:sdt>
     <w:sdtPr>
       <w:id w:val="-1829893293"/>
@@ -1056,7 +1102,7 @@
 </file>
 
 <file path=word/footnotes.xml><?xml version="1.0" encoding="utf-8"?>
-<w:footnotes xmlns:wpc="http://schemas.microsoft.com/office/word/2010/wordprocessingCanvas" xmlns:cx="http://schemas.microsoft.com/office/drawing/2014/chartex" xmlns:cx1="http://schemas.microsoft.com/office/drawing/2015/9/8/chartex" xmlns:cx2="http://schemas.microsoft.com/office/drawing/2015/10/21/chartex" xmlns:cx3="http://schemas.microsoft.com/office/drawing/2016/5/9/chartex" xmlns:cx4="http://schemas.microsoft.com/office/drawing/2016/5/10/chartex" xmlns:cx5="http://schemas.microsoft.com/office/drawing/2016/5/11/chartex" xmlns:cx6="http://schemas.microsoft.com/office/drawing/2016/5/12/chartex" xmlns:cx7="http://schemas.microsoft.com/office/drawing/2016/5/13/chartex" xmlns:cx8="http://schemas.microsoft.com/office/drawing/2016/5/14/chartex" xmlns:mc="http://schemas.openxmlformats.org/markup-compatibility/2006" xmlns:aink="http://schemas.microsoft.com/office/drawing/2016/ink" xmlns:am3d="http://schemas.microsoft.com/office/drawing/2017/model3d" xmlns:o="urn:schemas-microsoft-com:office:office" xmlns:r="http://schemas.openxmlformats.org/officeDocument/2006/relationships" xmlns:m="http://schemas.openxmlformats.org/officeDocument/2006/math" xmlns:v="urn:schemas-microsoft-com:vml" xmlns:wp14="http://schemas.microsoft.com/office/word/2010/wordprocessingDrawing" xmlns:wp="http://schemas.openxmlformats.org/drawingml/2006/wordprocessingDrawing" xmlns:w10="urn:schemas-microsoft-com:office:word" xmlns:w="http://schemas.openxmlformats.org/wordprocessingml/2006/main" xmlns:w14="http://schemas.microsoft.com/office/word/2010/wordml" xmlns:w15="http://schemas.microsoft.com/office/word/2012/wordml" xmlns:w16cid="http://schemas.microsoft.com/office/word/2016/wordml/cid" xmlns:w16se="http://schemas.microsoft.com/office/word/2015/wordml/symex" xmlns:wpg="http://schemas.microsoft.com/office/word/2010/wordprocessingGroup" xmlns:wpi="http://schemas.microsoft.com/office/word/2010/wordprocessingInk" xmlns:wne="http://schemas.microsoft.com/office/word/2006/wordml" xmlns:wps="http://schemas.microsoft.com/office/word/2010/wordprocessingShape" mc:Ignorable="w14 w15 w16se w16cid wp14">
+<w:footnotes xmlns:wpc="http://schemas.microsoft.com/office/word/2010/wordprocessingCanvas" xmlns:mo="http://schemas.microsoft.com/office/mac/office/2008/main" xmlns:mc="http://schemas.openxmlformats.org/markup-compatibility/2006" xmlns:mv="urn:schemas-microsoft-com:mac:vml" xmlns:o="urn:schemas-microsoft-com:office:office" xmlns:r="http://schemas.openxmlformats.org/officeDocument/2006/relationships" xmlns:m="http://schemas.openxmlformats.org/officeDocument/2006/math" xmlns:v="urn:schemas-microsoft-com:vml" xmlns:wp14="http://schemas.microsoft.com/office/word/2010/wordprocessingDrawing" xmlns:wp="http://schemas.openxmlformats.org/drawingml/2006/wordprocessingDrawing" xmlns:w10="urn:schemas-microsoft-com:office:word" xmlns:w="http://schemas.openxmlformats.org/wordprocessingml/2006/main" xmlns:w14="http://schemas.microsoft.com/office/word/2010/wordml" xmlns:w15="http://schemas.microsoft.com/office/word/2012/wordml" xmlns:wpg="http://schemas.microsoft.com/office/word/2010/wordprocessingGroup" xmlns:wpi="http://schemas.microsoft.com/office/word/2010/wordprocessingInk" xmlns:wne="http://schemas.microsoft.com/office/word/2006/wordml" xmlns:wps="http://schemas.microsoft.com/office/word/2010/wordprocessingShape" mc:Ignorable="w14 w15 wp14">
   <w:footnote w:type="separator" w:id="-1">
     <w:p>
       <w:pPr>
@@ -1081,7 +1127,7 @@
 </file>
 
 <file path=word/header1.xml><?xml version="1.0" encoding="utf-8"?>
-<w:hdr xmlns:wpc="http://schemas.microsoft.com/office/word/2010/wordprocessingCanvas" xmlns:cx="http://schemas.microsoft.com/office/drawing/2014/chartex" xmlns:cx1="http://schemas.microsoft.com/office/drawing/2015/9/8/chartex" xmlns:cx2="http://schemas.microsoft.com/office/drawing/2015/10/21/chartex" xmlns:cx3="http://schemas.microsoft.com/office/drawing/2016/5/9/chartex" xmlns:cx4="http://schemas.microsoft.com/office/drawing/2016/5/10/chartex" xmlns:cx5="http://schemas.microsoft.com/office/drawing/2016/5/11/chartex" xmlns:cx6="http://schemas.microsoft.com/office/drawing/2016/5/12/chartex" xmlns:cx7="http://schemas.microsoft.com/office/drawing/2016/5/13/chartex" xmlns:cx8="http://schemas.microsoft.com/office/drawing/2016/5/14/chartex" xmlns:mc="http://schemas.openxmlformats.org/markup-compatibility/2006" xmlns:aink="http://schemas.microsoft.com/office/drawing/2016/ink" xmlns:am3d="http://schemas.microsoft.com/office/drawing/2017/model3d" xmlns:o="urn:schemas-microsoft-com:office:office" xmlns:r="http://schemas.openxmlformats.org/officeDocument/2006/relationships" xmlns:m="http://schemas.openxmlformats.org/officeDocument/2006/math" xmlns:v="urn:schemas-microsoft-com:vml" xmlns:wp14="http://schemas.microsoft.com/office/word/2010/wordprocessingDrawing" xmlns:wp="http://schemas.openxmlformats.org/drawingml/2006/wordprocessingDrawing" xmlns:w10="urn:schemas-microsoft-com:office:word" xmlns:w="http://schemas.openxmlformats.org/wordprocessingml/2006/main" xmlns:w14="http://schemas.microsoft.com/office/word/2010/wordml" xmlns:w15="http://schemas.microsoft.com/office/word/2012/wordml" xmlns:w16cid="http://schemas.microsoft.com/office/word/2016/wordml/cid" xmlns:w16se="http://schemas.microsoft.com/office/word/2015/wordml/symex" xmlns:wpg="http://schemas.microsoft.com/office/word/2010/wordprocessingGroup" xmlns:wpi="http://schemas.microsoft.com/office/word/2010/wordprocessingInk" xmlns:wne="http://schemas.microsoft.com/office/word/2006/wordml" xmlns:wps="http://schemas.microsoft.com/office/word/2010/wordprocessingShape" mc:Ignorable="w14 w15 w16se w16cid wp14">
+<w:hdr xmlns:wpc="http://schemas.microsoft.com/office/word/2010/wordprocessingCanvas" xmlns:mo="http://schemas.microsoft.com/office/mac/office/2008/main" xmlns:mc="http://schemas.openxmlformats.org/markup-compatibility/2006" xmlns:mv="urn:schemas-microsoft-com:mac:vml" xmlns:o="urn:schemas-microsoft-com:office:office" xmlns:r="http://schemas.openxmlformats.org/officeDocument/2006/relationships" xmlns:m="http://schemas.openxmlformats.org/officeDocument/2006/math" xmlns:v="urn:schemas-microsoft-com:vml" xmlns:wp14="http://schemas.microsoft.com/office/word/2010/wordprocessingDrawing" xmlns:wp="http://schemas.openxmlformats.org/drawingml/2006/wordprocessingDrawing" xmlns:w10="urn:schemas-microsoft-com:office:word" xmlns:w="http://schemas.openxmlformats.org/wordprocessingml/2006/main" xmlns:w14="http://schemas.microsoft.com/office/word/2010/wordml" xmlns:w15="http://schemas.microsoft.com/office/word/2012/wordml" xmlns:wpg="http://schemas.microsoft.com/office/word/2010/wordprocessingGroup" xmlns:wpi="http://schemas.microsoft.com/office/word/2010/wordprocessingInk" xmlns:wne="http://schemas.microsoft.com/office/word/2006/wordml" xmlns:wps="http://schemas.microsoft.com/office/word/2010/wordprocessingShape" mc:Ignorable="w14 w15 wp14">
   <w:p>
     <w:pPr>
       <w:spacing w:after="0"/>
@@ -1093,7 +1139,7 @@
     <w:r>
       <w:rPr>
         <w:noProof/>
-        <w:lang w:eastAsia="en-GB"/>
+        <w:lang w:val="en-US"/>
       </w:rPr>
       <w:drawing>
         <wp:anchor distT="0" distB="0" distL="114300" distR="114300" simplePos="0" relativeHeight="251659264" behindDoc="0" locked="0" layoutInCell="1" allowOverlap="1" wp14:anchorId="4671832D" wp14:editId="0BC22440">
@@ -1190,7 +1236,7 @@
 </file>
 
 <file path=word/styles.xml><?xml version="1.0" encoding="utf-8"?>
-<w:styles xmlns:mc="http://schemas.openxmlformats.org/markup-compatibility/2006" xmlns:r="http://schemas.openxmlformats.org/officeDocument/2006/relationships" xmlns:w="http://schemas.openxmlformats.org/wordprocessingml/2006/main" xmlns:w14="http://schemas.microsoft.com/office/word/2010/wordml" xmlns:w15="http://schemas.microsoft.com/office/word/2012/wordml" xmlns:w16cid="http://schemas.microsoft.com/office/word/2016/wordml/cid" xmlns:w16se="http://schemas.microsoft.com/office/word/2015/wordml/symex" mc:Ignorable="w14 w15 w16se w16cid">
+<w:styles xmlns:mc="http://schemas.openxmlformats.org/markup-compatibility/2006" xmlns:r="http://schemas.openxmlformats.org/officeDocument/2006/relationships" xmlns:w="http://schemas.openxmlformats.org/wordprocessingml/2006/main" xmlns:w14="http://schemas.microsoft.com/office/word/2010/wordml" xmlns:w15="http://schemas.microsoft.com/office/word/2012/wordml" mc:Ignorable="w14 w15">
   <w:docDefaults>
     <w:rPrDefault>
       <w:rPr>
@@ -1206,7 +1252,7 @@
       </w:pPr>
     </w:pPrDefault>
   </w:docDefaults>
-  <w:latentStyles w:defLockedState="0" w:defUIPriority="99" w:defSemiHidden="0" w:defUnhideWhenUsed="0" w:defQFormat="0" w:count="375">
+  <w:latentStyles w:defLockedState="0" w:defUIPriority="99" w:defSemiHidden="0" w:defUnhideWhenUsed="0" w:defQFormat="0" w:count="382">
     <w:lsdException w:name="Normal" w:uiPriority="0" w:qFormat="1"/>
     <w:lsdException w:name="heading 1" w:uiPriority="9" w:qFormat="1"/>
     <w:lsdException w:name="heading 2" w:semiHidden="1" w:uiPriority="9" w:unhideWhenUsed="1" w:qFormat="1"/>
@@ -1312,6 +1358,7 @@
     <w:lsdException w:name="HTML Sample" w:semiHidden="1" w:unhideWhenUsed="1"/>
     <w:lsdException w:name="HTML Typewriter" w:semiHidden="1" w:unhideWhenUsed="1"/>
     <w:lsdException w:name="HTML Variable" w:semiHidden="1" w:unhideWhenUsed="1"/>
+    <w:lsdException w:name="Normal Table" w:semiHidden="1" w:unhideWhenUsed="1"/>
     <w:lsdException w:name="annotation subject" w:semiHidden="1" w:unhideWhenUsed="1"/>
     <w:lsdException w:name="No List" w:semiHidden="1" w:unhideWhenUsed="1"/>
     <w:lsdException w:name="Outline List 1" w:semiHidden="1" w:unhideWhenUsed="1"/>
@@ -1355,8 +1402,10 @@
     <w:lsdException w:name="Table Elegant" w:semiHidden="1" w:unhideWhenUsed="1"/>
     <w:lsdException w:name="Table Professional" w:semiHidden="1" w:unhideWhenUsed="1"/>
     <w:lsdException w:name="Table Subtle 1" w:semiHidden="1" w:unhideWhenUsed="1"/>
+    <w:lsdException w:name="Table Subtle 2" w:semiHidden="1" w:unhideWhenUsed="1"/>
     <w:lsdException w:name="Table Web 1" w:semiHidden="1" w:unhideWhenUsed="1"/>
     <w:lsdException w:name="Table Web 2" w:semiHidden="1" w:unhideWhenUsed="1"/>
+    <w:lsdException w:name="Table Web 3" w:semiHidden="1" w:unhideWhenUsed="1"/>
     <w:lsdException w:name="Balloon Text" w:semiHidden="1" w:unhideWhenUsed="1"/>
     <w:lsdException w:name="Table Grid" w:uiPriority="39"/>
     <w:lsdException w:name="Table Theme" w:semiHidden="1" w:unhideWhenUsed="1"/>
@@ -1577,8 +1626,6 @@
     <w:lsdException w:name="List Table 7 Colorful Accent 6" w:uiPriority="52"/>
     <w:lsdException w:name="Mention" w:semiHidden="1" w:unhideWhenUsed="1"/>
     <w:lsdException w:name="Smart Hyperlink" w:semiHidden="1" w:unhideWhenUsed="1"/>
-    <w:lsdException w:name="Hashtag" w:semiHidden="1" w:unhideWhenUsed="1"/>
-    <w:lsdException w:name="Unresolved Mention" w:semiHidden="1" w:unhideWhenUsed="1"/>
   </w:latentStyles>
   <w:style w:type="paragraph" w:default="1" w:styleId="Normal">
     <w:name w:val="Normal"/>
@@ -1587,6 +1634,7 @@
   <w:style w:type="character" w:default="1" w:styleId="DefaultParagraphFont">
     <w:name w:val="Default Paragraph Font"/>
     <w:uiPriority w:val="1"/>
+    <w:semiHidden/>
     <w:unhideWhenUsed/>
   </w:style>
   <w:style w:type="table" w:default="1" w:styleId="TableNormal">
@@ -1663,6 +1711,7 @@
       <w:spacing w:after="0" w:line="240" w:lineRule="auto"/>
     </w:pPr>
     <w:tblPr>
+      <w:tblInd w:w="0" w:type="dxa"/>
       <w:tblBorders>
         <w:top w:val="single" w:sz="4" w:space="0" w:color="auto"/>
         <w:left w:val="single" w:sz="4" w:space="0" w:color="auto"/>
@@ -1671,6 +1720,12 @@
         <w:insideH w:val="single" w:sz="4" w:space="0" w:color="auto"/>
         <w:insideV w:val="single" w:sz="4" w:space="0" w:color="auto"/>
       </w:tblBorders>
+      <w:tblCellMar>
+        <w:top w:w="0" w:type="dxa"/>
+        <w:left w:w="108" w:type="dxa"/>
+        <w:bottom w:w="0" w:type="dxa"/>
+        <w:right w:w="108" w:type="dxa"/>
+      </w:tblCellMar>
     </w:tblPr>
   </w:style>
   <w:style w:type="character" w:styleId="CommentReference">

</xml_diff>